<commit_message>
Agregado richtexfield y un cambio de carga en views
</commit_message>
<xml_diff>
--- a/Unit Test de ZooBlog.docx
+++ b/Unit Test de ZooBlog.docx
@@ -684,15 +684,102 @@
         <w:t>.</w:t>
       </w:r>
     </w:p>
-    <w:p>
-      <w:pPr>
-        <w:rPr>
-          <w:u w:val="single"/>
-        </w:rPr>
-      </w:pPr>
+    <w:p/>
+    <w:p>
+      <w:r>
+        <w:lastRenderedPageBreak/>
+        <w:t>------------------ Test 5 ------------------</w:t>
+      </w:r>
+    </w:p>
+    <w:p>
+      <w:r>
+        <w:t># ¿ Que se hizo ?</w:t>
+      </w:r>
+    </w:p>
+    <w:p>
+      <w:r>
+        <w:t xml:space="preserve">- Se cargo de vuelta el </w:t>
+      </w:r>
+      <w:proofErr w:type="spellStart"/>
+      <w:r>
+        <w:t>url</w:t>
+      </w:r>
+      <w:proofErr w:type="spellEnd"/>
+      <w:r>
+        <w:t xml:space="preserve"> de agregar.</w:t>
+      </w:r>
+    </w:p>
+    <w:p>
+      <w:r>
+        <w:t># ¿ Resultado esperado ?</w:t>
+      </w:r>
+    </w:p>
+    <w:p>
+      <w:r>
+        <w:t xml:space="preserve">- Paso sin querer, así que no había un resultado esperado </w:t>
+      </w:r>
+    </w:p>
+    <w:p>
+      <w:r>
+        <w:t># Resultado:</w:t>
+      </w:r>
+    </w:p>
+    <w:p>
+      <w:pPr>
+        <w:rPr>
+          <w:u w:val="single"/>
+        </w:rPr>
+      </w:pPr>
+      <w:r>
+        <w:t xml:space="preserve">-  </w:t>
+      </w:r>
+      <w:r>
+        <w:t>Se agrego de vuelta el objeto, ahora esta repetido.</w:t>
+      </w:r>
+    </w:p>
+    <w:p>
+      <w:r>
+        <w:t># Observaciones:</w:t>
+      </w:r>
+    </w:p>
+    <w:p>
+      <w:r>
+        <w:t>-  Debo crear una validación para evitar archivos repetidos.</w:t>
+      </w:r>
+    </w:p>
+    <w:p>
+      <w:r>
+        <w:t># Anotación extra:</w:t>
+      </w:r>
+    </w:p>
+    <w:p>
+      <w:r>
+        <w:t>-Esto es un problema en todo las vistas de agregar un objeto excepto por usuario.</w:t>
+      </w:r>
+    </w:p>
+    <w:p>
       <w:r>
         <w:t>================================================================================</w:t>
       </w:r>
+    </w:p>
+    <w:p/>
+    <w:p/>
+    <w:p/>
+    <w:p/>
+    <w:p/>
+    <w:p/>
+    <w:p/>
+    <w:p/>
+    <w:p/>
+    <w:p/>
+    <w:p/>
+    <w:p/>
+    <w:p>
+      <w:pPr>
+        <w:rPr>
+          <w:u w:val="single"/>
+        </w:rPr>
+      </w:pPr>
     </w:p>
     <w:p>
       <w:pPr>

</xml_diff>